<commit_message>
Meeting minutes and android build of current game
</commit_message>
<xml_diff>
--- a/Meeting Minutes/Meeting 19 25-04-2018.docx
+++ b/Meeting Minutes/Meeting 19 25-04-2018.docx
@@ -99,6 +99,9 @@
       <w:r>
         <w:t xml:space="preserve"> </w:t>
       </w:r>
+      <w:r>
+        <w:t>3.00</w:t>
+      </w:r>
     </w:p>
     <w:p>
       <w:pPr>
@@ -245,19 +248,21 @@
     </w:p>
     <w:p>
       <w:r>
-        <w:t>We implemented the sprites for the animations after the player has successfully used an ability</w:t>
-      </w:r>
-    </w:p>
-    <w:p>
-      <w:r>
         <w:t xml:space="preserve">And made it so you cant spam the </w:t>
       </w:r>
       <w:r>
         <w:t>abilities and break the game.</w:t>
       </w:r>
-      <w:bookmarkStart w:id="0" w:name="_GoBack"/>
-      <w:bookmarkEnd w:id="0"/>
-    </w:p>
+    </w:p>
+    <w:p>
+      <w:r>
+        <w:t>Everyone has the task to work on their assigned slides and to get a playtesting video</w:t>
+      </w:r>
+      <w:r>
+        <w:t xml:space="preserve"> and feedback of the polished game for the final presentation.</w:t>
+      </w:r>
+    </w:p>
+    <w:p/>
     <w:p>
       <w:pPr>
         <w:rPr>
@@ -301,6 +306,9 @@
       </w:r>
       <w:r>
         <w:t xml:space="preserve">at 12 to go over the tasks </w:t>
+      </w:r>
+      <w:r>
+        <w:t>and to make the presentation</w:t>
       </w:r>
     </w:p>
     <w:p>
@@ -328,11 +336,10 @@
         <w:t xml:space="preserve"> </w:t>
       </w:r>
       <w:r>
-        <w:t xml:space="preserve">Presentation </w:t>
-      </w:r>
-      <w:r>
-        <w:t>meeting with Rob</w:t>
-      </w:r>
+        <w:t>Final Gold pitch to the tutors</w:t>
+      </w:r>
+      <w:bookmarkStart w:id="0" w:name="_GoBack"/>
+      <w:bookmarkEnd w:id="0"/>
     </w:p>
     <w:p>
       <w:pPr>
@@ -1505,6 +1512,7 @@
   <w:style w:type="character" w:default="1" w:styleId="DefaultParagraphFont">
     <w:name w:val="Default Paragraph Font"/>
     <w:uiPriority w:val="1"/>
+    <w:semiHidden/>
     <w:unhideWhenUsed/>
   </w:style>
   <w:style w:type="table" w:default="1" w:styleId="TableNormal">

</xml_diff>